<commit_message>
write up design + schema update
</commit_message>
<xml_diff>
--- a/write-up part2.docx
+++ b/write-up part2.docx
@@ -32,43 +32,25 @@
           <w:szCs w:val="24"/>
           <w:lang w:val="en-US"/>
         </w:rPr>
-        <w:t xml:space="preserve">We used a combination of R and python to clean. We will first describe the cleaning process used in R for the datasets </w:t>
-      </w:r>
-      <w:r>
-        <w:rPr>
-          <w:rFonts w:asciiTheme="majorBidi" w:hAnsiTheme="majorBidi"/>
-          <w:sz w:val="24"/>
-          <w:szCs w:val="24"/>
-          <w:lang w:val="en-US"/>
-        </w:rPr>
-        <w:t>red</w:t>
-      </w:r>
-      <w:r>
-        <w:rPr>
-          <w:rFonts w:asciiTheme="majorBidi" w:hAnsiTheme="majorBidi"/>
-          <w:sz w:val="24"/>
-          <w:szCs w:val="24"/>
-          <w:lang w:val="en-US"/>
-        </w:rPr>
-        <w:t xml:space="preserve"> light camera</w:t>
-      </w:r>
-      <w:r>
-        <w:rPr>
-          <w:rFonts w:asciiTheme="majorBidi" w:hAnsiTheme="majorBidi"/>
-          <w:sz w:val="24"/>
-          <w:szCs w:val="24"/>
-          <w:lang w:val="en-US"/>
-        </w:rPr>
-        <w:t>s,</w:t>
-      </w:r>
-      <w:r>
-        <w:rPr>
-          <w:rFonts w:asciiTheme="majorBidi" w:hAnsiTheme="majorBidi"/>
-          <w:sz w:val="24"/>
-          <w:szCs w:val="24"/>
-          <w:lang w:val="en-US"/>
-        </w:rPr>
-        <w:t xml:space="preserve"> bike shops and bicycle parking spots. We used the </w:t>
+        <w:t xml:space="preserve">We used </w:t>
+      </w:r>
+      <w:r>
+        <w:rPr>
+          <w:rFonts w:asciiTheme="majorBidi" w:hAnsiTheme="majorBidi"/>
+          <w:sz w:val="24"/>
+          <w:szCs w:val="24"/>
+          <w:lang w:val="en-US"/>
+        </w:rPr>
+        <w:t>R to clean the datasets</w:t>
+      </w:r>
+      <w:r>
+        <w:rPr>
+          <w:rFonts w:asciiTheme="majorBidi" w:hAnsiTheme="majorBidi"/>
+          <w:sz w:val="24"/>
+          <w:szCs w:val="24"/>
+          <w:lang w:val="en-US"/>
+        </w:rPr>
+        <w:t xml:space="preserve">. We will first describe the cleaning process used in R for the datasets bike shops and bicycle parking spots. We used the </w:t>
       </w:r>
       <w:proofErr w:type="spellStart"/>
       <w:r>
@@ -292,6 +274,15 @@
           <w:szCs w:val="24"/>
           <w:lang w:val="en-US"/>
         </w:rPr>
+        <w:t xml:space="preserve"> This allowed us to ensure that we are aligning the correct attributes in our schema with the correct attributes in the CSV file.</w:t>
+      </w:r>
+      <w:r>
+        <w:rPr>
+          <w:rFonts w:asciiTheme="majorBidi" w:hAnsiTheme="majorBidi"/>
+          <w:sz w:val="24"/>
+          <w:szCs w:val="24"/>
+          <w:lang w:val="en-US"/>
+        </w:rPr>
         <w:t xml:space="preserve"> </w:t>
       </w:r>
       <w:r>
@@ -355,16 +346,61 @@
           <w:szCs w:val="24"/>
           <w:lang w:val="en-US"/>
         </w:rPr>
-        <w:t xml:space="preserve"> all lower case</w:t>
-      </w:r>
-      <w:r>
-        <w:rPr>
-          <w:rFonts w:asciiTheme="majorBidi" w:hAnsiTheme="majorBidi"/>
-          <w:sz w:val="24"/>
-          <w:szCs w:val="24"/>
-          <w:lang w:val="en-US"/>
-        </w:rPr>
-        <w:t xml:space="preserve">, this ensures that if there were some naming choices by the different capitalization choices by the different </w:t>
+        <w:t xml:space="preserve"> </w:t>
+      </w:r>
+      <w:r>
+        <w:rPr>
+          <w:rFonts w:asciiTheme="majorBidi" w:hAnsiTheme="majorBidi"/>
+          <w:sz w:val="24"/>
+          <w:szCs w:val="24"/>
+          <w:lang w:val="en-US"/>
+        </w:rPr>
+        <w:t>to</w:t>
+      </w:r>
+      <w:r>
+        <w:rPr>
+          <w:rFonts w:asciiTheme="majorBidi" w:hAnsiTheme="majorBidi"/>
+          <w:sz w:val="24"/>
+          <w:szCs w:val="24"/>
+          <w:lang w:val="en-US"/>
+        </w:rPr>
+        <w:t xml:space="preserve"> lower case</w:t>
+      </w:r>
+      <w:r>
+        <w:rPr>
+          <w:rFonts w:asciiTheme="majorBidi" w:hAnsiTheme="majorBidi"/>
+          <w:sz w:val="24"/>
+          <w:szCs w:val="24"/>
+          <w:lang w:val="en-US"/>
+        </w:rPr>
+        <w:t>.</w:t>
+      </w:r>
+      <w:r>
+        <w:rPr>
+          <w:rFonts w:asciiTheme="majorBidi" w:hAnsiTheme="majorBidi"/>
+          <w:sz w:val="24"/>
+          <w:szCs w:val="24"/>
+          <w:lang w:val="en-US"/>
+        </w:rPr>
+        <w:t xml:space="preserve"> </w:t>
+      </w:r>
+      <w:r>
+        <w:rPr>
+          <w:rFonts w:asciiTheme="majorBidi" w:hAnsiTheme="majorBidi"/>
+          <w:sz w:val="24"/>
+          <w:szCs w:val="24"/>
+          <w:lang w:val="en-US"/>
+        </w:rPr>
+        <w:t>T</w:t>
+      </w:r>
+      <w:r>
+        <w:rPr>
+          <w:rFonts w:asciiTheme="majorBidi" w:hAnsiTheme="majorBidi"/>
+          <w:sz w:val="24"/>
+          <w:szCs w:val="24"/>
+          <w:lang w:val="en-US"/>
+        </w:rPr>
+        <w:t xml:space="preserve">his ensures that if there were some naming choices by the different capitalization choices by the different </w:t>
       </w:r>
       <w:r>
         <w:rPr>
@@ -418,81 +454,107 @@
           <w:szCs w:val="24"/>
           <w:lang w:val="en-US"/>
         </w:rPr>
-        <w:t xml:space="preserve">umbers had a non-numeric character in it, and we removed these observations to </w:t>
-      </w:r>
-      <w:r>
-        <w:rPr>
-          <w:rFonts w:asciiTheme="majorBidi" w:hAnsiTheme="majorBidi"/>
-          <w:sz w:val="24"/>
-          <w:szCs w:val="24"/>
-          <w:lang w:val="en-US"/>
-        </w:rPr>
-        <w:t xml:space="preserve">ensure that the data conforms to our design. </w:t>
-      </w:r>
-      <w:r>
-        <w:rPr>
-          <w:rFonts w:asciiTheme="majorBidi" w:hAnsiTheme="majorBidi"/>
-          <w:sz w:val="24"/>
-          <w:szCs w:val="24"/>
-          <w:lang w:val="en-US"/>
-        </w:rPr>
-        <w:t xml:space="preserve">For the </w:t>
-      </w:r>
-      <w:r>
-        <w:rPr>
-          <w:rFonts w:asciiTheme="majorBidi" w:hAnsiTheme="majorBidi"/>
-          <w:sz w:val="24"/>
-          <w:szCs w:val="24"/>
-          <w:lang w:val="en-US"/>
-        </w:rPr>
-        <w:t>red-light</w:t>
-      </w:r>
-      <w:r>
-        <w:rPr>
-          <w:rFonts w:asciiTheme="majorBidi" w:hAnsiTheme="majorBidi"/>
-          <w:sz w:val="24"/>
-          <w:szCs w:val="24"/>
-          <w:lang w:val="en-US"/>
-        </w:rPr>
-        <w:t xml:space="preserve"> camera </w:t>
-      </w:r>
-      <w:r>
-        <w:rPr>
-          <w:rFonts w:asciiTheme="majorBidi" w:hAnsiTheme="majorBidi"/>
-          <w:sz w:val="24"/>
-          <w:szCs w:val="24"/>
-          <w:lang w:val="en-US"/>
-        </w:rPr>
-        <w:t>data,</w:t>
-      </w:r>
-      <w:r>
-        <w:rPr>
-          <w:rFonts w:asciiTheme="majorBidi" w:hAnsiTheme="majorBidi"/>
-          <w:sz w:val="24"/>
-          <w:szCs w:val="24"/>
-          <w:lang w:val="en-US"/>
-        </w:rPr>
-        <w:t xml:space="preserve"> we </w:t>
-      </w:r>
-      <w:r>
-        <w:rPr>
-          <w:rFonts w:asciiTheme="majorBidi" w:hAnsiTheme="majorBidi"/>
-          <w:sz w:val="24"/>
-          <w:szCs w:val="24"/>
-          <w:lang w:val="en-US"/>
-        </w:rPr>
-        <w:t>did</w:t>
-      </w:r>
-      <w:r>
-        <w:rPr>
-          <w:rFonts w:asciiTheme="majorBidi" w:hAnsiTheme="majorBidi"/>
-          <w:sz w:val="24"/>
-          <w:szCs w:val="24"/>
-          <w:lang w:val="en-US"/>
-        </w:rPr>
-        <w:t xml:space="preserve"> a similar thing </w:t>
-      </w:r>
-      <w:proofErr w:type="gramStart"/>
+        <w:t xml:space="preserve">umbers had </w:t>
+      </w:r>
+      <w:r>
+        <w:rPr>
+          <w:rFonts w:asciiTheme="majorBidi" w:hAnsiTheme="majorBidi"/>
+          <w:sz w:val="24"/>
+          <w:szCs w:val="24"/>
+          <w:lang w:val="en-US"/>
+        </w:rPr>
+        <w:t>non-numeric character</w:t>
+      </w:r>
+      <w:r>
+        <w:rPr>
+          <w:rFonts w:asciiTheme="majorBidi" w:hAnsiTheme="majorBidi"/>
+          <w:sz w:val="24"/>
+          <w:szCs w:val="24"/>
+          <w:lang w:val="en-US"/>
+        </w:rPr>
+        <w:t>s</w:t>
+      </w:r>
+      <w:r>
+        <w:rPr>
+          <w:rFonts w:asciiTheme="majorBidi" w:hAnsiTheme="majorBidi"/>
+          <w:sz w:val="24"/>
+          <w:szCs w:val="24"/>
+          <w:lang w:val="en-US"/>
+        </w:rPr>
+        <w:t xml:space="preserve">, and we removed these observations to </w:t>
+      </w:r>
+      <w:r>
+        <w:rPr>
+          <w:rFonts w:asciiTheme="majorBidi" w:hAnsiTheme="majorBidi"/>
+          <w:sz w:val="24"/>
+          <w:szCs w:val="24"/>
+          <w:lang w:val="en-US"/>
+        </w:rPr>
+        <w:t>ensure that the data conforms to our design</w:t>
+      </w:r>
+      <w:r>
+        <w:rPr>
+          <w:rFonts w:asciiTheme="majorBidi" w:hAnsiTheme="majorBidi"/>
+          <w:sz w:val="24"/>
+          <w:szCs w:val="24"/>
+          <w:lang w:val="en-US"/>
+        </w:rPr>
+        <w:t xml:space="preserve">. </w:t>
+      </w:r>
+      <w:r>
+        <w:rPr>
+          <w:rFonts w:asciiTheme="majorBidi" w:hAnsiTheme="majorBidi"/>
+          <w:sz w:val="24"/>
+          <w:szCs w:val="24"/>
+          <w:lang w:val="en-US"/>
+        </w:rPr>
+        <w:t>For the remaining datasets that relate to bike parking</w:t>
+      </w:r>
+      <w:r>
+        <w:rPr>
+          <w:rFonts w:asciiTheme="majorBidi" w:hAnsiTheme="majorBidi"/>
+          <w:sz w:val="24"/>
+          <w:szCs w:val="24"/>
+          <w:lang w:val="en-US"/>
+        </w:rPr>
+        <w:t xml:space="preserve">, which was </w:t>
+      </w:r>
+      <w:r>
+        <w:rPr>
+          <w:rFonts w:asciiTheme="majorBidi" w:hAnsiTheme="majorBidi"/>
+          <w:sz w:val="24"/>
+          <w:szCs w:val="24"/>
+          <w:lang w:val="en-US"/>
+        </w:rPr>
+        <w:t>three different datasets,</w:t>
+      </w:r>
+      <w:r>
+        <w:rPr>
+          <w:rFonts w:asciiTheme="majorBidi" w:hAnsiTheme="majorBidi"/>
+          <w:sz w:val="24"/>
+          <w:szCs w:val="24"/>
+          <w:lang w:val="en-US"/>
+        </w:rPr>
+        <w:t xml:space="preserve"> </w:t>
+      </w:r>
+      <w:r>
+        <w:rPr>
+          <w:rFonts w:asciiTheme="majorBidi" w:hAnsiTheme="majorBidi"/>
+          <w:sz w:val="24"/>
+          <w:szCs w:val="24"/>
+          <w:lang w:val="en-US"/>
+        </w:rPr>
+        <w:t>we treated</w:t>
+      </w:r>
+      <w:r>
+        <w:rPr>
+          <w:rFonts w:asciiTheme="majorBidi" w:hAnsiTheme="majorBidi"/>
+          <w:sz w:val="24"/>
+          <w:szCs w:val="24"/>
+          <w:lang w:val="en-US"/>
+        </w:rPr>
+        <w:t xml:space="preserve"> them similarly </w:t>
+      </w:r>
       <w:r>
         <w:rPr>
           <w:rFonts w:asciiTheme="majorBidi" w:hAnsiTheme="majorBidi"/>
@@ -502,72 +564,6 @@
         </w:rPr>
         <w:t>regarding</w:t>
       </w:r>
-      <w:proofErr w:type="gramEnd"/>
-      <w:r>
-        <w:rPr>
-          <w:rFonts w:asciiTheme="majorBidi" w:hAnsiTheme="majorBidi"/>
-          <w:sz w:val="24"/>
-          <w:szCs w:val="24"/>
-          <w:lang w:val="en-US"/>
-        </w:rPr>
-        <w:t xml:space="preserve"> renaming the attributes and forcing certain types. However, for this dataset we kept the id, which was in the original dataset to remove duplicates. We removed duplicates from this dataset through id, and then selected only the first street and second street. </w:t>
-      </w:r>
-      <w:r>
-        <w:rPr>
-          <w:rFonts w:asciiTheme="majorBidi" w:hAnsiTheme="majorBidi"/>
-          <w:sz w:val="24"/>
-          <w:szCs w:val="24"/>
-          <w:lang w:val="en-US"/>
-        </w:rPr>
-        <w:t xml:space="preserve">For the remaining datasets that relate to bike parking </w:t>
-      </w:r>
-      <w:proofErr w:type="gramStart"/>
-      <w:r>
-        <w:rPr>
-          <w:rFonts w:asciiTheme="majorBidi" w:hAnsiTheme="majorBidi"/>
-          <w:sz w:val="24"/>
-          <w:szCs w:val="24"/>
-          <w:lang w:val="en-US"/>
-        </w:rPr>
-        <w:t>we  tr</w:t>
-      </w:r>
-      <w:r>
-        <w:rPr>
-          <w:rFonts w:asciiTheme="majorBidi" w:hAnsiTheme="majorBidi"/>
-          <w:sz w:val="24"/>
-          <w:szCs w:val="24"/>
-          <w:lang w:val="en-US"/>
-        </w:rPr>
-        <w:t>e</w:t>
-      </w:r>
-      <w:r>
-        <w:rPr>
-          <w:rFonts w:asciiTheme="majorBidi" w:hAnsiTheme="majorBidi"/>
-          <w:sz w:val="24"/>
-          <w:szCs w:val="24"/>
-          <w:lang w:val="en-US"/>
-        </w:rPr>
-        <w:t>ated</w:t>
-      </w:r>
-      <w:proofErr w:type="gramEnd"/>
-      <w:r>
-        <w:rPr>
-          <w:rFonts w:asciiTheme="majorBidi" w:hAnsiTheme="majorBidi"/>
-          <w:sz w:val="24"/>
-          <w:szCs w:val="24"/>
-          <w:lang w:val="en-US"/>
-        </w:rPr>
-        <w:t xml:space="preserve"> them similarly </w:t>
-      </w:r>
-      <w:r>
-        <w:rPr>
-          <w:rFonts w:asciiTheme="majorBidi" w:hAnsiTheme="majorBidi"/>
-          <w:sz w:val="24"/>
-          <w:szCs w:val="24"/>
-          <w:lang w:val="en-US"/>
-        </w:rPr>
-        <w:t>regarding</w:t>
-      </w:r>
       <w:r>
         <w:rPr>
           <w:rFonts w:asciiTheme="majorBidi" w:hAnsiTheme="majorBidi"/>
@@ -620,6 +616,15 @@
           <w:szCs w:val="24"/>
           <w:lang w:val="en-US"/>
         </w:rPr>
+        <w:t xml:space="preserve">the </w:t>
+      </w:r>
+      <w:r>
+        <w:rPr>
+          <w:rFonts w:asciiTheme="majorBidi" w:hAnsiTheme="majorBidi"/>
+          <w:sz w:val="24"/>
+          <w:szCs w:val="24"/>
+          <w:lang w:val="en-US"/>
+        </w:rPr>
         <w:t>high-capacity</w:t>
       </w:r>
       <w:r>
@@ -629,7 +634,25 @@
           <w:szCs w:val="24"/>
           <w:lang w:val="en-US"/>
         </w:rPr>
-        <w:t xml:space="preserve"> parking, we did not have capacity information in those datasets and hence we treated each observation as a default capacity of </w:t>
+        <w:t xml:space="preserve"> parking</w:t>
+      </w:r>
+      <w:r>
+        <w:rPr>
+          <w:rFonts w:asciiTheme="majorBidi" w:hAnsiTheme="majorBidi"/>
+          <w:sz w:val="24"/>
+          <w:szCs w:val="24"/>
+          <w:lang w:val="en-US"/>
+        </w:rPr>
+        <w:t xml:space="preserve"> dataset</w:t>
+      </w:r>
+      <w:r>
+        <w:rPr>
+          <w:rFonts w:asciiTheme="majorBidi" w:hAnsiTheme="majorBidi"/>
+          <w:sz w:val="24"/>
+          <w:szCs w:val="24"/>
+          <w:lang w:val="en-US"/>
+        </w:rPr>
+        <w:t xml:space="preserve">, we did not have capacity information in those datasets and hence we treated each observation as a default capacity of </w:t>
       </w:r>
       <w:r>
         <w:rPr>
@@ -658,17 +681,15 @@
         </w:rPr>
         <w:t xml:space="preserve">, </w:t>
       </w:r>
-      <w:proofErr w:type="gramStart"/>
-      <w:r>
-        <w:rPr>
-          <w:rFonts w:asciiTheme="majorBidi" w:hAnsiTheme="majorBidi"/>
-          <w:sz w:val="24"/>
-          <w:szCs w:val="24"/>
-          <w:lang w:val="en-US"/>
-        </w:rPr>
-        <w:t>similar to</w:t>
-      </w:r>
-      <w:proofErr w:type="gramEnd"/>
+      <w:r>
+        <w:rPr>
+          <w:rFonts w:asciiTheme="majorBidi" w:hAnsiTheme="majorBidi"/>
+          <w:sz w:val="24"/>
+          <w:szCs w:val="24"/>
+          <w:lang w:val="en-US"/>
+        </w:rPr>
+        <w:t>like</w:t>
+      </w:r>
       <w:r>
         <w:rPr>
           <w:rFonts w:asciiTheme="majorBidi" w:hAnsiTheme="majorBidi"/>
@@ -784,36 +805,7 @@
           <w:szCs w:val="24"/>
           <w:lang w:val="en-US"/>
         </w:rPr>
-        <w:t xml:space="preserve"> as “”, to ensure that it </w:t>
-      </w:r>
-      <w:proofErr w:type="gramStart"/>
-      <w:r>
-        <w:rPr>
-          <w:rFonts w:asciiTheme="majorBidi" w:hAnsiTheme="majorBidi"/>
-          <w:sz w:val="24"/>
-          <w:szCs w:val="24"/>
-          <w:lang w:val="en-US"/>
-        </w:rPr>
-        <w:t xml:space="preserve">is </w:t>
-      </w:r>
-      <w:r>
-        <w:rPr>
-          <w:rFonts w:asciiTheme="majorBidi" w:hAnsiTheme="majorBidi"/>
-          <w:sz w:val="24"/>
-          <w:szCs w:val="24"/>
-          <w:lang w:val="en-US"/>
-        </w:rPr>
-        <w:t>interpreted</w:t>
-      </w:r>
-      <w:proofErr w:type="gramEnd"/>
-      <w:r>
-        <w:rPr>
-          <w:rFonts w:asciiTheme="majorBidi" w:hAnsiTheme="majorBidi"/>
-          <w:sz w:val="24"/>
-          <w:szCs w:val="24"/>
-          <w:lang w:val="en-US"/>
-        </w:rPr>
-        <w:t xml:space="preserve"> as null by </w:t>
+        <w:t xml:space="preserve"> as “”, to ensure that </w:t>
       </w:r>
       <w:proofErr w:type="spellStart"/>
       <w:r>
@@ -833,7 +825,16 @@
           <w:szCs w:val="24"/>
           <w:lang w:val="en-US"/>
         </w:rPr>
-        <w:t xml:space="preserve"> when using \copy.</w:t>
+        <w:t xml:space="preserve"> interprets it as null </w:t>
+      </w:r>
+      <w:r>
+        <w:rPr>
+          <w:rFonts w:asciiTheme="majorBidi" w:hAnsiTheme="majorBidi"/>
+          <w:sz w:val="24"/>
+          <w:szCs w:val="24"/>
+          <w:lang w:val="en-US"/>
+        </w:rPr>
+        <w:t>when using \copy.</w:t>
       </w:r>
     </w:p>
     <w:p>
@@ -846,6 +847,300 @@
           <w:lang w:val="en-US"/>
         </w:rPr>
       </w:pPr>
+    </w:p>
+    <w:p>
+      <w:pPr>
+        <w:spacing w:line="480" w:lineRule="auto"/>
+        <w:rPr>
+          <w:rFonts w:asciiTheme="minorBidi" w:hAnsiTheme="minorBidi"/>
+          <w:sz w:val="24"/>
+          <w:szCs w:val="24"/>
+          <w:lang w:val="en-US"/>
+        </w:rPr>
+      </w:pPr>
+    </w:p>
+    <w:p>
+      <w:pPr>
+        <w:spacing w:line="480" w:lineRule="auto"/>
+        <w:rPr>
+          <w:rFonts w:asciiTheme="minorBidi" w:hAnsiTheme="minorBidi"/>
+          <w:sz w:val="24"/>
+          <w:szCs w:val="24"/>
+          <w:lang w:val="en-US"/>
+        </w:rPr>
+      </w:pPr>
+    </w:p>
+    <w:p>
+      <w:pPr>
+        <w:spacing w:line="480" w:lineRule="auto"/>
+        <w:rPr>
+          <w:rFonts w:asciiTheme="minorBidi" w:hAnsiTheme="minorBidi"/>
+          <w:sz w:val="24"/>
+          <w:szCs w:val="24"/>
+          <w:lang w:val="en-US"/>
+        </w:rPr>
+      </w:pPr>
+    </w:p>
+    <w:p>
+      <w:pPr>
+        <w:spacing w:line="480" w:lineRule="auto"/>
+        <w:rPr>
+          <w:rFonts w:asciiTheme="minorBidi" w:hAnsiTheme="minorBidi"/>
+          <w:sz w:val="24"/>
+          <w:szCs w:val="24"/>
+          <w:lang w:val="en-US"/>
+        </w:rPr>
+      </w:pPr>
+    </w:p>
+    <w:p>
+      <w:pPr>
+        <w:spacing w:line="480" w:lineRule="auto"/>
+        <w:rPr>
+          <w:rFonts w:asciiTheme="minorBidi" w:hAnsiTheme="minorBidi"/>
+          <w:sz w:val="24"/>
+          <w:szCs w:val="24"/>
+          <w:lang w:val="en-US"/>
+        </w:rPr>
+      </w:pPr>
+    </w:p>
+    <w:p>
+      <w:pPr>
+        <w:pStyle w:val="Heading1"/>
+        <w:rPr>
+          <w:lang w:val="en-US"/>
+        </w:rPr>
+      </w:pPr>
+      <w:r>
+        <w:rPr>
+          <w:lang w:val="en-US"/>
+        </w:rPr>
+        <w:t>Design and Changes</w:t>
+      </w:r>
+    </w:p>
+    <w:p>
+      <w:pPr>
+        <w:rPr>
+          <w:lang w:val="en-US"/>
+        </w:rPr>
+      </w:pPr>
+    </w:p>
+    <w:p>
+      <w:pPr>
+        <w:spacing w:line="480" w:lineRule="auto"/>
+        <w:rPr>
+          <w:rFonts w:asciiTheme="majorBidi" w:hAnsiTheme="majorBidi" w:cstheme="majorBidi"/>
+          <w:sz w:val="24"/>
+          <w:szCs w:val="24"/>
+          <w:lang w:val="en-US"/>
+        </w:rPr>
+      </w:pPr>
+      <w:r>
+        <w:rPr>
+          <w:rFonts w:asciiTheme="majorBidi" w:hAnsiTheme="majorBidi" w:cstheme="majorBidi"/>
+          <w:sz w:val="24"/>
+          <w:szCs w:val="24"/>
+          <w:lang w:val="en-US"/>
+        </w:rPr>
+        <w:t xml:space="preserve">We will discuss in this section the </w:t>
+      </w:r>
+      <w:r>
+        <w:rPr>
+          <w:rFonts w:asciiTheme="majorBidi" w:hAnsiTheme="majorBidi" w:cstheme="majorBidi"/>
+          <w:sz w:val="24"/>
+          <w:szCs w:val="24"/>
+          <w:lang w:val="en-US"/>
+        </w:rPr>
+        <w:t>comments from the T.A</w:t>
+      </w:r>
+      <w:r>
+        <w:rPr>
+          <w:rFonts w:asciiTheme="majorBidi" w:hAnsiTheme="majorBidi" w:cstheme="majorBidi"/>
+          <w:sz w:val="24"/>
+          <w:szCs w:val="24"/>
+          <w:lang w:val="en-US"/>
+        </w:rPr>
+        <w:t xml:space="preserve">. from part1 and changes we made from the original design. The comment from the T.A from part 1 was about ensuring that we can use </w:t>
+      </w:r>
+      <w:r>
+        <w:rPr>
+          <w:rFonts w:asciiTheme="majorBidi" w:hAnsiTheme="majorBidi" w:cstheme="majorBidi"/>
+          <w:sz w:val="24"/>
+          <w:szCs w:val="24"/>
+          <w:lang w:val="en-US"/>
+        </w:rPr>
+        <w:t xml:space="preserve">Street name and Street number as the primary key for our bike stations and parking spots. </w:t>
+      </w:r>
+      <w:r>
+        <w:rPr>
+          <w:rFonts w:asciiTheme="majorBidi" w:hAnsiTheme="majorBidi" w:cstheme="majorBidi"/>
+          <w:sz w:val="24"/>
+          <w:szCs w:val="24"/>
+          <w:lang w:val="en-US"/>
+        </w:rPr>
+        <w:t>After investigation, we had noticed that these would not be possible primary keys, and therefore we decided</w:t>
+      </w:r>
+      <w:r>
+        <w:rPr>
+          <w:rFonts w:asciiTheme="majorBidi" w:hAnsiTheme="majorBidi" w:cstheme="majorBidi"/>
+          <w:sz w:val="24"/>
+          <w:szCs w:val="24"/>
+          <w:lang w:val="en-US"/>
+        </w:rPr>
+        <w:t xml:space="preserve"> to use an id from the respective original datasets as our primary keys. </w:t>
+      </w:r>
+      <w:r>
+        <w:rPr>
+          <w:rFonts w:asciiTheme="majorBidi" w:hAnsiTheme="majorBidi" w:cstheme="majorBidi"/>
+          <w:sz w:val="24"/>
+          <w:szCs w:val="24"/>
+          <w:lang w:val="en-US"/>
+        </w:rPr>
+        <w:t>Further, we decided to remove one of our relations</w:t>
+      </w:r>
+      <w:r>
+        <w:rPr>
+          <w:rFonts w:asciiTheme="majorBidi" w:hAnsiTheme="majorBidi" w:cstheme="majorBidi"/>
+          <w:sz w:val="24"/>
+          <w:szCs w:val="24"/>
+          <w:lang w:val="en-US"/>
+        </w:rPr>
+        <w:t>, repair stand,</w:t>
+      </w:r>
+      <w:r>
+        <w:rPr>
+          <w:rFonts w:asciiTheme="majorBidi" w:hAnsiTheme="majorBidi" w:cstheme="majorBidi"/>
+          <w:sz w:val="24"/>
+          <w:szCs w:val="24"/>
+          <w:lang w:val="en-US"/>
+        </w:rPr>
+        <w:t xml:space="preserve"> as it was not particularly meaningful for </w:t>
+      </w:r>
+      <w:r>
+        <w:rPr>
+          <w:rFonts w:asciiTheme="majorBidi" w:hAnsiTheme="majorBidi" w:cstheme="majorBidi"/>
+          <w:sz w:val="24"/>
+          <w:szCs w:val="24"/>
+          <w:lang w:val="en-US"/>
+        </w:rPr>
+        <w:t xml:space="preserve">investigation and instead included </w:t>
+      </w:r>
+      <w:r>
+        <w:rPr>
+          <w:rFonts w:asciiTheme="majorBidi" w:hAnsiTheme="majorBidi" w:cstheme="majorBidi"/>
+          <w:sz w:val="24"/>
+          <w:szCs w:val="24"/>
+          <w:lang w:val="en-US"/>
+        </w:rPr>
+        <w:t>information related to repair stand in our subway station relation. Last</w:t>
+      </w:r>
+      <w:r>
+        <w:rPr>
+          <w:rFonts w:asciiTheme="majorBidi" w:hAnsiTheme="majorBidi" w:cstheme="majorBidi"/>
+          <w:sz w:val="24"/>
+          <w:szCs w:val="24"/>
+          <w:lang w:val="en-US"/>
+        </w:rPr>
+        <w:t xml:space="preserve">ly, we removed </w:t>
+      </w:r>
+      <w:r>
+        <w:rPr>
+          <w:rFonts w:asciiTheme="majorBidi" w:hAnsiTheme="majorBidi" w:cstheme="majorBidi"/>
+          <w:sz w:val="24"/>
+          <w:szCs w:val="24"/>
+          <w:lang w:val="en-US"/>
+        </w:rPr>
+        <w:t xml:space="preserve">bike lane information from the streets relation as we where unable to properly deal with that attribute. </w:t>
+      </w:r>
+      <w:r>
+        <w:rPr>
+          <w:rFonts w:asciiTheme="majorBidi" w:hAnsiTheme="majorBidi" w:cstheme="majorBidi"/>
+          <w:sz w:val="24"/>
+          <w:szCs w:val="24"/>
+          <w:lang w:val="en-US"/>
+        </w:rPr>
+        <w:t xml:space="preserve">Further, for our design we decided to use a user defined type for the type of parking spot in parking spot type. Because the parking spot type can only take on a few values, we thought this would make the design better. Further, we used a default value of ‘Unknown’ instead of null to avoid the potential problems that can arise from null. </w:t>
+      </w:r>
+      <w:r>
+        <w:rPr>
+          <w:rFonts w:asciiTheme="majorBidi" w:hAnsiTheme="majorBidi" w:cstheme="majorBidi"/>
+          <w:sz w:val="24"/>
+          <w:szCs w:val="24"/>
+          <w:lang w:val="en-US"/>
+        </w:rPr>
+        <w:t xml:space="preserve"> Further, we changed the type for our street number to make it an integer instead of a text. This will allow us to do important </w:t>
+      </w:r>
+      <w:r>
+        <w:rPr>
+          <w:rFonts w:asciiTheme="majorBidi" w:hAnsiTheme="majorBidi" w:cstheme="majorBidi"/>
+          <w:sz w:val="24"/>
+          <w:szCs w:val="24"/>
+          <w:lang w:val="en-US"/>
+        </w:rPr>
+        <w:t xml:space="preserve">calculations on these values. </w:t>
+      </w:r>
+      <w:r>
+        <w:rPr>
+          <w:rFonts w:asciiTheme="majorBidi" w:hAnsiTheme="majorBidi" w:cstheme="majorBidi"/>
+          <w:sz w:val="24"/>
+          <w:szCs w:val="24"/>
+          <w:lang w:val="en-US"/>
+        </w:rPr>
+        <w:t xml:space="preserve">Further, we designed our schema in such a way that we do not have to use null values. For example, for the parking type attribute, we used a default value of ‘unknown’ instead of null which avoids </w:t>
+      </w:r>
+      <w:r>
+        <w:rPr>
+          <w:rFonts w:asciiTheme="majorBidi" w:hAnsiTheme="majorBidi" w:cstheme="majorBidi"/>
+          <w:sz w:val="24"/>
+          <w:szCs w:val="24"/>
+          <w:lang w:val="en-US"/>
+        </w:rPr>
+        <w:t>complications</w:t>
+      </w:r>
+      <w:r>
+        <w:rPr>
+          <w:rFonts w:asciiTheme="majorBidi" w:hAnsiTheme="majorBidi" w:cstheme="majorBidi"/>
+          <w:sz w:val="24"/>
+          <w:szCs w:val="24"/>
+          <w:lang w:val="en-US"/>
+        </w:rPr>
+        <w:t xml:space="preserve"> from the null values. </w:t>
+      </w:r>
+      <w:r>
+        <w:rPr>
+          <w:rFonts w:asciiTheme="majorBidi" w:hAnsiTheme="majorBidi" w:cstheme="majorBidi"/>
+          <w:sz w:val="24"/>
+          <w:szCs w:val="24"/>
+          <w:lang w:val="en-US"/>
+        </w:rPr>
+        <w:t xml:space="preserve">Furthermore, when </w:t>
+      </w:r>
+      <w:r>
+        <w:rPr>
+          <w:rFonts w:asciiTheme="majorBidi" w:hAnsiTheme="majorBidi" w:cstheme="majorBidi"/>
+          <w:sz w:val="24"/>
+          <w:szCs w:val="24"/>
+          <w:lang w:val="en-US"/>
+        </w:rPr>
+        <w:t xml:space="preserve">examining our schema, we were unable to </w:t>
+      </w:r>
+      <w:r>
+        <w:rPr>
+          <w:rFonts w:asciiTheme="majorBidi" w:hAnsiTheme="majorBidi" w:cstheme="majorBidi"/>
+          <w:sz w:val="24"/>
+          <w:szCs w:val="24"/>
+          <w:lang w:val="en-US"/>
+        </w:rPr>
+        <w:t>find</w:t>
+      </w:r>
+      <w:r>
+        <w:rPr>
+          <w:rFonts w:asciiTheme="majorBidi" w:hAnsiTheme="majorBidi" w:cstheme="majorBidi"/>
+          <w:sz w:val="24"/>
+          <w:szCs w:val="24"/>
+          <w:lang w:val="en-US"/>
+        </w:rPr>
+        <w:t xml:space="preserve"> any functional dependencies implying that our schema does not have redundancies. </w:t>
+      </w:r>
     </w:p>
     <w:sectPr>
       <w:headerReference w:type="default" r:id="rId6"/>
@@ -1369,6 +1664,28 @@
       <w:szCs w:val="32"/>
     </w:rPr>
   </w:style>
+  <w:style w:type="paragraph" w:styleId="Heading2">
+    <w:name w:val="heading 2"/>
+    <w:basedOn w:val="Normal"/>
+    <w:next w:val="Normal"/>
+    <w:link w:val="Heading2Char"/>
+    <w:uiPriority w:val="9"/>
+    <w:unhideWhenUsed/>
+    <w:qFormat/>
+    <w:rsid w:val="00485747"/>
+    <w:pPr>
+      <w:keepNext/>
+      <w:keepLines/>
+      <w:spacing w:before="40" w:after="0"/>
+      <w:outlineLvl w:val="1"/>
+    </w:pPr>
+    <w:rPr>
+      <w:rFonts w:asciiTheme="majorHAnsi" w:eastAsiaTheme="majorEastAsia" w:hAnsiTheme="majorHAnsi" w:cstheme="majorBidi"/>
+      <w:color w:val="2F5496" w:themeColor="accent1" w:themeShade="BF"/>
+      <w:sz w:val="26"/>
+      <w:szCs w:val="26"/>
+    </w:rPr>
+  </w:style>
   <w:style w:type="character" w:default="1" w:styleId="DefaultParagraphFont">
     <w:name w:val="Default Paragraph Font"/>
     <w:uiPriority w:val="1"/>
@@ -1486,6 +1803,87 @@
     <w:link w:val="Footer"/>
     <w:uiPriority w:val="99"/>
     <w:rsid w:val="003C7079"/>
+  </w:style>
+  <w:style w:type="character" w:customStyle="1" w:styleId="Heading2Char">
+    <w:name w:val="Heading 2 Char"/>
+    <w:basedOn w:val="DefaultParagraphFont"/>
+    <w:link w:val="Heading2"/>
+    <w:uiPriority w:val="9"/>
+    <w:rsid w:val="00485747"/>
+    <w:rPr>
+      <w:rFonts w:asciiTheme="majorHAnsi" w:eastAsiaTheme="majorEastAsia" w:hAnsiTheme="majorHAnsi" w:cstheme="majorBidi"/>
+      <w:color w:val="2F5496" w:themeColor="accent1" w:themeShade="BF"/>
+      <w:sz w:val="26"/>
+      <w:szCs w:val="26"/>
+    </w:rPr>
+  </w:style>
+  <w:style w:type="character" w:styleId="CommentReference">
+    <w:name w:val="annotation reference"/>
+    <w:basedOn w:val="DefaultParagraphFont"/>
+    <w:uiPriority w:val="99"/>
+    <w:semiHidden/>
+    <w:unhideWhenUsed/>
+    <w:rsid w:val="00AD0B3A"/>
+    <w:rPr>
+      <w:sz w:val="16"/>
+      <w:szCs w:val="16"/>
+    </w:rPr>
+  </w:style>
+  <w:style w:type="paragraph" w:styleId="CommentText">
+    <w:name w:val="annotation text"/>
+    <w:basedOn w:val="Normal"/>
+    <w:link w:val="CommentTextChar"/>
+    <w:uiPriority w:val="99"/>
+    <w:semiHidden/>
+    <w:unhideWhenUsed/>
+    <w:rsid w:val="00AD0B3A"/>
+    <w:pPr>
+      <w:spacing w:line="240" w:lineRule="auto"/>
+    </w:pPr>
+    <w:rPr>
+      <w:sz w:val="20"/>
+      <w:szCs w:val="20"/>
+    </w:rPr>
+  </w:style>
+  <w:style w:type="character" w:customStyle="1" w:styleId="CommentTextChar">
+    <w:name w:val="Comment Text Char"/>
+    <w:basedOn w:val="DefaultParagraphFont"/>
+    <w:link w:val="CommentText"/>
+    <w:uiPriority w:val="99"/>
+    <w:semiHidden/>
+    <w:rsid w:val="00AD0B3A"/>
+    <w:rPr>
+      <w:sz w:val="20"/>
+      <w:szCs w:val="20"/>
+    </w:rPr>
+  </w:style>
+  <w:style w:type="paragraph" w:styleId="CommentSubject">
+    <w:name w:val="annotation subject"/>
+    <w:basedOn w:val="CommentText"/>
+    <w:next w:val="CommentText"/>
+    <w:link w:val="CommentSubjectChar"/>
+    <w:uiPriority w:val="99"/>
+    <w:semiHidden/>
+    <w:unhideWhenUsed/>
+    <w:rsid w:val="00AD0B3A"/>
+    <w:rPr>
+      <w:b/>
+      <w:bCs/>
+    </w:rPr>
+  </w:style>
+  <w:style w:type="character" w:customStyle="1" w:styleId="CommentSubjectChar">
+    <w:name w:val="Comment Subject Char"/>
+    <w:basedOn w:val="CommentTextChar"/>
+    <w:link w:val="CommentSubject"/>
+    <w:uiPriority w:val="99"/>
+    <w:semiHidden/>
+    <w:rsid w:val="00AD0B3A"/>
+    <w:rPr>
+      <w:b/>
+      <w:bCs/>
+      <w:sz w:val="20"/>
+      <w:szCs w:val="20"/>
+    </w:rPr>
   </w:style>
 </w:styles>
 </file>

</xml_diff>

<commit_message>
edits to write up
</commit_message>
<xml_diff>
--- a/write-up part2.docx
+++ b/write-up part2.docx
@@ -555,6 +555,7 @@
         </w:rPr>
         <w:t xml:space="preserve"> them similarly </w:t>
       </w:r>
+      <w:proofErr w:type="gramStart"/>
       <w:r>
         <w:rPr>
           <w:rFonts w:asciiTheme="majorBidi" w:hAnsiTheme="majorBidi"/>
@@ -564,6 +565,7 @@
         </w:rPr>
         <w:t>regarding</w:t>
       </w:r>
+      <w:proofErr w:type="gramEnd"/>
       <w:r>
         <w:rPr>
           <w:rFonts w:asciiTheme="majorBidi" w:hAnsiTheme="majorBidi"/>
@@ -919,21 +921,14 @@
     </w:p>
     <w:p>
       <w:pPr>
-        <w:rPr>
+        <w:spacing w:line="480" w:lineRule="auto"/>
+        <w:rPr>
+          <w:rFonts w:asciiTheme="majorBidi" w:hAnsiTheme="majorBidi" w:cstheme="majorBidi"/>
+          <w:sz w:val="24"/>
+          <w:szCs w:val="24"/>
           <w:lang w:val="en-US"/>
         </w:rPr>
       </w:pPr>
-    </w:p>
-    <w:p>
-      <w:pPr>
-        <w:spacing w:line="480" w:lineRule="auto"/>
-        <w:rPr>
-          <w:rFonts w:asciiTheme="majorBidi" w:hAnsiTheme="majorBidi" w:cstheme="majorBidi"/>
-          <w:sz w:val="24"/>
-          <w:szCs w:val="24"/>
-          <w:lang w:val="en-US"/>
-        </w:rPr>
-      </w:pPr>
       <w:r>
         <w:rPr>
           <w:rFonts w:asciiTheme="majorBidi" w:hAnsiTheme="majorBidi" w:cstheme="majorBidi"/>
@@ -1022,7 +1017,36 @@
           <w:szCs w:val="24"/>
           <w:lang w:val="en-US"/>
         </w:rPr>
-        <w:t xml:space="preserve">investigation and instead included </w:t>
+        <w:t xml:space="preserve">investigation and </w:t>
+      </w:r>
+      <w:proofErr w:type="gramStart"/>
+      <w:r>
+        <w:rPr>
+          <w:rFonts w:asciiTheme="majorBidi" w:hAnsiTheme="majorBidi" w:cstheme="majorBidi"/>
+          <w:sz w:val="24"/>
+          <w:szCs w:val="24"/>
+          <w:lang w:val="en-US"/>
+        </w:rPr>
+        <w:t>instead</w:t>
+      </w:r>
+      <w:proofErr w:type="gramEnd"/>
+      <w:r>
+        <w:rPr>
+          <w:rFonts w:asciiTheme="majorBidi" w:hAnsiTheme="majorBidi" w:cstheme="majorBidi"/>
+          <w:sz w:val="24"/>
+          <w:szCs w:val="24"/>
+          <w:lang w:val="en-US"/>
+        </w:rPr>
+        <w:t xml:space="preserve"> we</w:t>
+      </w:r>
+      <w:r>
+        <w:rPr>
+          <w:rFonts w:asciiTheme="majorBidi" w:hAnsiTheme="majorBidi" w:cstheme="majorBidi"/>
+          <w:sz w:val="24"/>
+          <w:szCs w:val="24"/>
+          <w:lang w:val="en-US"/>
+        </w:rPr>
+        <w:t xml:space="preserve"> included </w:t>
       </w:r>
       <w:r>
         <w:rPr>
@@ -1049,7 +1073,27 @@
           <w:szCs w:val="24"/>
           <w:lang w:val="en-US"/>
         </w:rPr>
-        <w:t xml:space="preserve">bike lane information from the streets relation as we where unable to properly deal with that attribute. </w:t>
+        <w:t xml:space="preserve">bike lane information from the </w:t>
+      </w:r>
+      <w:proofErr w:type="gramStart"/>
+      <w:r>
+        <w:rPr>
+          <w:rFonts w:asciiTheme="majorBidi" w:hAnsiTheme="majorBidi" w:cstheme="majorBidi"/>
+          <w:sz w:val="24"/>
+          <w:szCs w:val="24"/>
+          <w:lang w:val="en-US"/>
+        </w:rPr>
+        <w:t>streets</w:t>
+      </w:r>
+      <w:proofErr w:type="gramEnd"/>
+      <w:r>
+        <w:rPr>
+          <w:rFonts w:asciiTheme="majorBidi" w:hAnsiTheme="majorBidi" w:cstheme="majorBidi"/>
+          <w:sz w:val="24"/>
+          <w:szCs w:val="24"/>
+          <w:lang w:val="en-US"/>
+        </w:rPr>
+        <w:t xml:space="preserve"> relation as we where unable to properly deal with that attribute. </w:t>
       </w:r>
       <w:r>
         <w:rPr>
@@ -1140,6 +1184,96 @@
           <w:lang w:val="en-US"/>
         </w:rPr>
         <w:t xml:space="preserve"> any functional dependencies implying that our schema does not have redundancies. </w:t>
+      </w:r>
+      <w:r>
+        <w:rPr>
+          <w:rFonts w:asciiTheme="majorBidi" w:hAnsiTheme="majorBidi" w:cstheme="majorBidi"/>
+          <w:sz w:val="24"/>
+          <w:szCs w:val="24"/>
+          <w:lang w:val="en-US"/>
+        </w:rPr>
+        <w:t xml:space="preserve">Lastly, there are some attributes in </w:t>
+      </w:r>
+      <w:r>
+        <w:rPr>
+          <w:rFonts w:asciiTheme="majorBidi" w:hAnsiTheme="majorBidi" w:cstheme="majorBidi"/>
+          <w:sz w:val="24"/>
+          <w:szCs w:val="24"/>
+          <w:lang w:val="en-US"/>
+        </w:rPr>
+        <w:t xml:space="preserve">the streets relation that </w:t>
+      </w:r>
+      <w:r>
+        <w:rPr>
+          <w:rFonts w:asciiTheme="majorBidi" w:hAnsiTheme="majorBidi" w:cstheme="majorBidi"/>
+          <w:sz w:val="24"/>
+          <w:szCs w:val="24"/>
+          <w:lang w:val="en-US"/>
+        </w:rPr>
+        <w:t>querie</w:t>
+      </w:r>
+      <w:r>
+        <w:rPr>
+          <w:rFonts w:asciiTheme="majorBidi" w:hAnsiTheme="majorBidi" w:cstheme="majorBidi"/>
+          <w:sz w:val="24"/>
+          <w:szCs w:val="24"/>
+          <w:lang w:val="en-US"/>
+        </w:rPr>
+        <w:t xml:space="preserve">s </w:t>
+      </w:r>
+      <w:r>
+        <w:rPr>
+          <w:rFonts w:asciiTheme="majorBidi" w:hAnsiTheme="majorBidi" w:cstheme="majorBidi"/>
+          <w:sz w:val="24"/>
+          <w:szCs w:val="24"/>
+          <w:lang w:val="en-US"/>
+        </w:rPr>
+        <w:t>and joins</w:t>
+      </w:r>
+      <w:r>
+        <w:rPr>
+          <w:rFonts w:asciiTheme="majorBidi" w:hAnsiTheme="majorBidi" w:cstheme="majorBidi"/>
+          <w:sz w:val="24"/>
+          <w:szCs w:val="24"/>
+          <w:lang w:val="en-US"/>
+        </w:rPr>
+        <w:t xml:space="preserve"> can calculate</w:t>
+      </w:r>
+      <w:r>
+        <w:rPr>
+          <w:rFonts w:asciiTheme="majorBidi" w:hAnsiTheme="majorBidi" w:cstheme="majorBidi"/>
+          <w:sz w:val="24"/>
+          <w:szCs w:val="24"/>
+          <w:lang w:val="en-US"/>
+        </w:rPr>
+        <w:t xml:space="preserve"> with other relations; however, such </w:t>
+      </w:r>
+      <w:r>
+        <w:rPr>
+          <w:rFonts w:asciiTheme="majorBidi" w:hAnsiTheme="majorBidi" w:cstheme="majorBidi"/>
+          <w:sz w:val="24"/>
+          <w:szCs w:val="24"/>
+          <w:lang w:val="en-US"/>
+        </w:rPr>
+        <w:t>operations can be computationally expensive</w:t>
+      </w:r>
+      <w:r>
+        <w:rPr>
+          <w:rFonts w:asciiTheme="majorBidi" w:hAnsiTheme="majorBidi" w:cstheme="majorBidi"/>
+          <w:sz w:val="24"/>
+          <w:szCs w:val="24"/>
+          <w:lang w:val="en-US"/>
+        </w:rPr>
+        <w:t>, and hence should be avoided</w:t>
+      </w:r>
+      <w:r>
+        <w:rPr>
+          <w:rFonts w:asciiTheme="majorBidi" w:hAnsiTheme="majorBidi" w:cstheme="majorBidi"/>
+          <w:sz w:val="24"/>
+          <w:szCs w:val="24"/>
+          <w:lang w:val="en-US"/>
+        </w:rPr>
+        <w:t xml:space="preserve">. </w:t>
       </w:r>
     </w:p>
     <w:sectPr>

</xml_diff>